<commit_message>
Adding Age and Gender details. Easier to compile statistics later on
</commit_message>
<xml_diff>
--- a/logistics/Accord sur utilisation images et videos enfants.docx
+++ b/logistics/Accord sur utilisation images et videos enfants.docx
@@ -3,14 +3,12 @@
 <w:document xmlns:wpc="http://schemas.microsoft.com/office/word/2010/wordprocessingCanvas" xmlns:mo="http://schemas.microsoft.com/office/mac/office/2008/main" xmlns:mc="http://schemas.openxmlformats.org/markup-compatibility/2006" xmlns:mv="urn:schemas-microsoft-com:mac:vml" xmlns:o="urn:schemas-microsoft-com:office:office" xmlns:r="http://schemas.openxmlformats.org/officeDocument/2006/relationships" xmlns:m="http://schemas.openxmlformats.org/officeDocument/2006/math" xmlns:v="urn:schemas-microsoft-com:vml" xmlns:wp14="http://schemas.microsoft.com/office/word/2010/wordprocessingDrawing" xmlns:wp="http://schemas.openxmlformats.org/drawingml/2006/wordprocessingDrawing" xmlns:w10="urn:schemas-microsoft-com:office:word" xmlns:w="http://schemas.openxmlformats.org/wordprocessingml/2006/main" xmlns:w14="http://schemas.microsoft.com/office/word/2010/wordml" xmlns:wpg="http://schemas.microsoft.com/office/word/2010/wordprocessingGroup" xmlns:wpi="http://schemas.microsoft.com/office/word/2010/wordprocessingInk" xmlns:wne="http://schemas.microsoft.com/office/word/2006/wordml" xmlns:wps="http://schemas.microsoft.com/office/word/2010/wordprocessingShape" mc:Ignorable="w14 wp14">
   <w:body>
     <w:p>
-      <w:bookmarkStart w:id="0" w:name="_GoBack"/>
-      <w:bookmarkEnd w:id="0"/>
       <w:r>
         <w:rPr>
           <w:lang w:eastAsia="en-US"/>
         </w:rPr>
         <w:drawing>
-          <wp:inline distT="0" distB="0" distL="0" distR="0" wp14:anchorId="473EA1BB" wp14:editId="48CF55F4">
+          <wp:inline distT="0" distB="0" distL="0" distR="0" wp14:anchorId="3B8F5F4C" wp14:editId="0647B36A">
             <wp:extent cx="5270500" cy="1853849"/>
             <wp:effectExtent l="0" t="0" r="0" b="635"/>
             <wp:docPr id="1" name="Picture 1"/>
@@ -260,7 +258,6 @@
           <w:tcPr>
             <w:tcW w:w="8516" w:type="dxa"/>
           </w:tcPr>
-          <w:p/>
           <w:p>
             <w:r>
               <w:t>Nom de la p</w:t>
@@ -306,11 +303,49 @@
           <w:p/>
           <w:p>
             <w:r>
-              <w:t>Signature</w:t>
+              <w:t xml:space="preserve">Enfant(s): Age(s): </w:t>
+            </w:r>
+          </w:p>
+          <w:p>
+            <w:r>
+              <w:t xml:space="preserve">Enfant(s): Genre: </w:t>
+            </w:r>
+            <w:r>
+              <w:rPr>
+                <w:rFonts w:ascii="Menlo Regular" w:eastAsia="ＭＳ ゴシック" w:hAnsi="Menlo Regular" w:cs="Menlo Regular"/>
+                <w:color w:val="000000"/>
+                <w:sz w:val="36"/>
+                <w:szCs w:val="36"/>
+              </w:rPr>
+              <w:t>☐</w:t>
+            </w:r>
+            <w:r>
+              <w:t xml:space="preserve"> Fille    </w:t>
+            </w:r>
+            <w:r>
+              <w:rPr>
+                <w:rFonts w:ascii="Menlo Regular" w:eastAsia="ＭＳ ゴシック" w:hAnsi="Menlo Regular" w:cs="Menlo Regular"/>
+                <w:color w:val="000000"/>
+                <w:sz w:val="36"/>
+                <w:szCs w:val="36"/>
+              </w:rPr>
+              <w:t>☐</w:t>
+            </w:r>
+            <w:r>
+              <w:t xml:space="preserve"> Garçon</w:t>
             </w:r>
           </w:p>
           <w:p/>
-          <w:p/>
+          <w:p>
+            <w:r>
+              <w:t>Signature</w:t>
+            </w:r>
+            <w:r>
+              <w:t>:</w:t>
+            </w:r>
+            <w:bookmarkStart w:id="0" w:name="_GoBack"/>
+            <w:bookmarkEnd w:id="0"/>
+          </w:p>
           <w:p/>
         </w:tc>
       </w:tr>
@@ -506,7 +541,7 @@
           <w:lang w:eastAsia="en-US"/>
         </w:rPr>
         <w:drawing>
-          <wp:inline distT="0" distB="0" distL="0" distR="0" wp14:anchorId="5521555F" wp14:editId="7AD4EE48">
+          <wp:inline distT="0" distB="0" distL="0" distR="0" wp14:anchorId="07BAA3F5" wp14:editId="1E309532">
             <wp:extent cx="3738481" cy="1314774"/>
             <wp:effectExtent l="0" t="0" r="0" b="6350"/>
             <wp:docPr id="2" name="Picture 2"/>
@@ -596,14 +631,8 @@
   <w:p>
     <w:pPr>
       <w:pStyle w:val="Footer"/>
-      <w:tabs>
-        <w:tab w:val="clear" w:pos="8640"/>
-        <w:tab w:val="left" w:pos="6379"/>
-      </w:tabs>
+      <w:jc w:val="center"/>
     </w:pPr>
-    <w:r>
-      <w:tab/>
-    </w:r>
     <w:r>
       <w:t xml:space="preserve">Page </w:t>
     </w:r>
@@ -640,65 +669,6 @@
     <w:r>
       <w:fldChar w:fldCharType="end"/>
     </w:r>
-    <w:r>
-      <w:tab/>
-    </w:r>
-    <w:r>
-      <w:rPr>
-        <w:lang w:eastAsia="en-US"/>
-      </w:rPr>
-      <w:drawing>
-        <wp:inline distT="0" distB="0" distL="0" distR="0" wp14:anchorId="16A4B0C7" wp14:editId="4695678B">
-          <wp:extent cx="1117600" cy="393700"/>
-          <wp:effectExtent l="0" t="0" r="0" b="0"/>
-          <wp:docPr id="5" name="Picture 2"/>
-          <wp:cNvGraphicFramePr>
-            <a:graphicFrameLocks xmlns:a="http://schemas.openxmlformats.org/drawingml/2006/main" noChangeAspect="1"/>
-          </wp:cNvGraphicFramePr>
-          <a:graphic xmlns:a="http://schemas.openxmlformats.org/drawingml/2006/main">
-            <a:graphicData uri="http://schemas.openxmlformats.org/drawingml/2006/picture">
-              <pic:pic xmlns:pic="http://schemas.openxmlformats.org/drawingml/2006/picture">
-                <pic:nvPicPr>
-                  <pic:cNvPr id="0" name="Picture 2"/>
-                  <pic:cNvPicPr>
-                    <a:picLocks noChangeAspect="1" noChangeArrowheads="1"/>
-                  </pic:cNvPicPr>
-                </pic:nvPicPr>
-                <pic:blipFill>
-                  <a:blip r:embed="rId1">
-                    <a:extLst>
-                      <a:ext uri="{28A0092B-C50C-407E-A947-70E740481C1C}">
-                        <a14:useLocalDpi xmlns:a14="http://schemas.microsoft.com/office/drawing/2010/main" val="0"/>
-                      </a:ext>
-                    </a:extLst>
-                  </a:blip>
-                  <a:srcRect/>
-                  <a:stretch>
-                    <a:fillRect/>
-                  </a:stretch>
-                </pic:blipFill>
-                <pic:spPr bwMode="auto">
-                  <a:xfrm>
-                    <a:off x="0" y="0"/>
-                    <a:ext cx="1117600" cy="393700"/>
-                  </a:xfrm>
-                  <a:prstGeom prst="rect">
-                    <a:avLst/>
-                  </a:prstGeom>
-                  <a:noFill/>
-                  <a:ln>
-                    <a:noFill/>
-                  </a:ln>
-                </pic:spPr>
-              </pic:pic>
-            </a:graphicData>
-          </a:graphic>
-        </wp:inline>
-      </w:drawing>
-    </w:r>
-    <w:r>
-      <w:tab/>
-    </w:r>
   </w:p>
 </w:ftr>
 </file>
@@ -740,7 +710,7 @@
         <w:lang w:eastAsia="en-US"/>
       </w:rPr>
       <w:drawing>
-        <wp:anchor distT="0" distB="0" distL="114300" distR="114300" simplePos="0" relativeHeight="251658240" behindDoc="0" locked="0" layoutInCell="1" allowOverlap="1" wp14:anchorId="0A12EA31" wp14:editId="12AF0F4D">
+        <wp:anchor distT="0" distB="0" distL="114300" distR="114300" simplePos="0" relativeHeight="251658240" behindDoc="0" locked="0" layoutInCell="1" allowOverlap="1" wp14:anchorId="18AF10CB" wp14:editId="0F23EAE1">
           <wp:simplePos x="0" y="0"/>
           <wp:positionH relativeFrom="column">
             <wp:posOffset>51435</wp:posOffset>

</xml_diff>